<commit_message>
finished writing manuscript, insereted plot and refs
</commit_message>
<xml_diff>
--- a/04_manuscript/Boven_Productivity-and-Reproducibility_Manuscript_V0.docx
+++ b/04_manuscript/Boven_Productivity-and-Reproducibility_Manuscript_V0.docx
@@ -74,13 +74,26 @@
         <w:t xml:space="preserve">2023-09-14</w:t>
       </w:r>
     </w:p>
-    <w:bookmarkStart w:id="20" w:name="title"/>
+    <w:p>
+      <w:r>
+        <w:br w:type="page"/>
+      </w:r>
+    </w:p>
+    <w:bookmarkStart w:id="20" w:name="abstract"/>
     <w:p>
       <w:pPr>
         <w:pStyle w:val="Heading1"/>
       </w:pPr>
       <w:r>
-        <w:t xml:space="preserve">Title</w:t>
+        <w:t xml:space="preserve">Abstract</w:t>
+      </w:r>
+    </w:p>
+    <w:p>
+      <w:pPr>
+        <w:pStyle w:val="FirstParagraph"/>
+      </w:pPr>
+      <w:r>
+        <w:t xml:space="preserve">Who doesn’t like penguins? Here we look at bill length and depth to demonstrate reproducible science.</w:t>
       </w:r>
     </w:p>
     <w:p>
@@ -89,22 +102,7 @@
       </w:r>
     </w:p>
     <w:bookmarkEnd w:id="20"/>
-    <w:bookmarkStart w:id="21" w:name="abstract"/>
-    <w:p>
-      <w:pPr>
-        <w:pStyle w:val="Heading1"/>
-      </w:pPr>
-      <w:r>
-        <w:t xml:space="preserve">Abstract</w:t>
-      </w:r>
-    </w:p>
-    <w:p>
-      <w:r>
-        <w:br w:type="page"/>
-      </w:r>
-    </w:p>
-    <w:bookmarkEnd w:id="21"/>
-    <w:bookmarkStart w:id="22" w:name="introduction"/>
+    <w:bookmarkStart w:id="21" w:name="introduction"/>
     <w:p>
       <w:pPr>
         <w:pStyle w:val="Heading1"/>
@@ -181,91 +179,91 @@
         <w:t xml:space="preserve"> </w:t>
       </w:r>
       <w:r>
-        <w:t xml:space="preserve">package, data on these penguins has been used in many coding examples. As such, it was chosen for this demonstration of reproducible research.</w:t>
+        <w:t xml:space="preserve">package, data on these penguins has been used in many coding examples. As such, it was chosen for this demonstration of reproducible research. We will determine whether bill length and depth vary between species.</w:t>
+      </w:r>
+    </w:p>
+    <w:bookmarkEnd w:id="21"/>
+    <w:bookmarkStart w:id="22" w:name="methods"/>
+    <w:p>
+      <w:pPr>
+        <w:pStyle w:val="Heading1"/>
+      </w:pPr>
+      <w:r>
+        <w:t xml:space="preserve">Methods</w:t>
+      </w:r>
+    </w:p>
+    <w:p>
+      <w:pPr>
+        <w:pStyle w:val="FirstParagraph"/>
+      </w:pPr>
+      <w:r>
+        <w:t xml:space="preserve">We plotted bill length against bill depth for each species in RStudio using</w:t>
+      </w:r>
+      <w:r>
+        <w:t xml:space="preserve"> </w:t>
+      </w:r>
+      <w:r>
+        <w:rPr>
+          <w:iCs/>
+          <w:i/>
+        </w:rPr>
+        <w:t xml:space="preserve">plot</w:t>
+      </w:r>
+      <w:r>
+        <w:t xml:space="preserve"> </w:t>
+      </w:r>
+      <w:r>
+        <w:t xml:space="preserve">to visually assess whether bill length and depth varied between species.</w:t>
       </w:r>
     </w:p>
     <w:bookmarkEnd w:id="22"/>
-    <w:bookmarkStart w:id="23" w:name="methods"/>
+    <w:bookmarkStart w:id="23" w:name="results"/>
     <w:p>
       <w:pPr>
         <w:pStyle w:val="Heading1"/>
       </w:pPr>
       <w:r>
-        <w:t xml:space="preserve">Methods</w:t>
+        <w:t xml:space="preserve">Results</w:t>
+      </w:r>
+    </w:p>
+    <w:p>
+      <w:pPr>
+        <w:pStyle w:val="FirstParagraph"/>
+      </w:pPr>
+      <w:r>
+        <w:t xml:space="preserve">Our results indicate that bill length and depth does vary between species (Figure 1).</w:t>
       </w:r>
     </w:p>
     <w:bookmarkEnd w:id="23"/>
-    <w:bookmarkStart w:id="24" w:name="results"/>
+    <w:bookmarkStart w:id="24" w:name="discussion"/>
     <w:p>
       <w:pPr>
         <w:pStyle w:val="Heading1"/>
       </w:pPr>
       <w:r>
-        <w:t xml:space="preserve">Results</w:t>
+        <w:t xml:space="preserve">Discussion</w:t>
+      </w:r>
+    </w:p>
+    <w:p>
+      <w:pPr>
+        <w:pStyle w:val="FirstParagraph"/>
+      </w:pPr>
+      <w:r>
+        <w:t xml:space="preserve">Bill length and depth varied between species, possibly because they are different species that have evolved independently, faced different selective pressures, and are optimized for non-identical niches.</w:t>
       </w:r>
     </w:p>
     <w:bookmarkEnd w:id="24"/>
-    <w:bookmarkStart w:id="25" w:name="discussion"/>
+    <w:bookmarkStart w:id="32" w:name="references"/>
     <w:p>
       <w:pPr>
         <w:pStyle w:val="Heading1"/>
       </w:pPr>
       <w:r>
-        <w:t xml:space="preserve">Discussion</w:t>
-      </w:r>
-    </w:p>
-    <w:bookmarkEnd w:id="25"/>
-    <w:bookmarkStart w:id="26" w:name="references"/>
-    <w:p>
-      <w:pPr>
-        <w:pStyle w:val="Heading1"/>
-      </w:pPr>
-      <w:r>
         <w:t xml:space="preserve">References</w:t>
       </w:r>
     </w:p>
-    <w:bookmarkEnd w:id="26"/>
-    <w:bookmarkStart w:id="27" w:name="tables"/>
-    <w:p>
-      <w:pPr>
-        <w:pStyle w:val="Heading1"/>
-      </w:pPr>
-      <w:r>
-        <w:t xml:space="preserve">Tables</w:t>
-      </w:r>
-    </w:p>
-    <w:bookmarkEnd w:id="27"/>
-    <w:bookmarkStart w:id="28" w:name="figure-captions"/>
-    <w:p>
-      <w:pPr>
-        <w:pStyle w:val="Heading1"/>
-      </w:pPr>
-      <w:r>
-        <w:t xml:space="preserve">Figure captions</w:t>
-      </w:r>
-    </w:p>
-    <w:bookmarkEnd w:id="28"/>
-    <w:bookmarkStart w:id="29" w:name="figures"/>
-    <w:p>
-      <w:pPr>
-        <w:pStyle w:val="Heading1"/>
-      </w:pPr>
-      <w:r>
-        <w:t xml:space="preserve">Figures</w:t>
-      </w:r>
-    </w:p>
-    <w:bookmarkEnd w:id="29"/>
-    <w:bookmarkStart w:id="37" w:name="appendices"/>
-    <w:p>
-      <w:pPr>
-        <w:pStyle w:val="Heading1"/>
-      </w:pPr>
-      <w:r>
-        <w:t xml:space="preserve">Appendices</w:t>
-      </w:r>
-    </w:p>
-    <w:bookmarkStart w:id="36" w:name="refs"/>
-    <w:bookmarkStart w:id="31" w:name="ref-ciminoLongtermPatternsEcosystem2023"/>
+    <w:bookmarkStart w:id="31" w:name="refs"/>
+    <w:bookmarkStart w:id="26" w:name="ref-ciminoLongtermPatternsEcosystem2023"/>
     <w:p>
       <w:pPr>
         <w:pStyle w:val="Bibliography"/>
@@ -332,7 +330,7 @@
       <w:r>
         <w:t xml:space="preserve"> </w:t>
       </w:r>
-      <w:hyperlink r:id="rId30">
+      <w:hyperlink r:id="rId25">
         <w:r>
           <w:rPr>
             <w:rStyle w:val="Hyperlink"/>
@@ -341,8 +339,8 @@
         </w:r>
       </w:hyperlink>
     </w:p>
-    <w:bookmarkEnd w:id="31"/>
-    <w:bookmarkStart w:id="33" w:name="ref-horstPalmerArchipelagoPenguins2022"/>
+    <w:bookmarkEnd w:id="26"/>
+    <w:bookmarkStart w:id="28" w:name="ref-horstPalmerArchipelagoPenguins2022"/>
     <w:p>
       <w:pPr>
         <w:pStyle w:val="Bibliography"/>
@@ -433,7 +431,7 @@
       <w:r>
         <w:t xml:space="preserve"> </w:t>
       </w:r>
-      <w:hyperlink r:id="rId32">
+      <w:hyperlink r:id="rId27">
         <w:r>
           <w:rPr>
             <w:rStyle w:val="Hyperlink"/>
@@ -442,8 +440,8 @@
         </w:r>
       </w:hyperlink>
     </w:p>
-    <w:bookmarkEnd w:id="33"/>
-    <w:bookmarkStart w:id="35" w:name="Xa0690773f5e7b925df9262dc9dcba588e56dfdb"/>
+    <w:bookmarkEnd w:id="28"/>
+    <w:bookmarkStart w:id="30" w:name="Xa0690773f5e7b925df9262dc9dcba588e56dfdb"/>
     <w:p>
       <w:pPr>
         <w:pStyle w:val="Bibliography"/>
@@ -510,7 +508,7 @@
       <w:r>
         <w:t xml:space="preserve"> </w:t>
       </w:r>
-      <w:hyperlink r:id="rId34">
+      <w:hyperlink r:id="rId29">
         <w:r>
           <w:rPr>
             <w:rStyle w:val="Hyperlink"/>
@@ -519,8 +517,91 @@
         </w:r>
       </w:hyperlink>
     </w:p>
-    <w:bookmarkEnd w:id="35"/>
-    <w:bookmarkEnd w:id="36"/>
+    <w:bookmarkEnd w:id="30"/>
+    <w:bookmarkEnd w:id="31"/>
+    <w:bookmarkEnd w:id="32"/>
+    <w:bookmarkStart w:id="33" w:name="figure-captions"/>
+    <w:p>
+      <w:pPr>
+        <w:pStyle w:val="Heading1"/>
+      </w:pPr>
+      <w:r>
+        <w:t xml:space="preserve">Figure captions</w:t>
+      </w:r>
+    </w:p>
+    <w:p>
+      <w:pPr>
+        <w:pStyle w:val="FirstParagraph"/>
+      </w:pPr>
+      <w:r>
+        <w:t xml:space="preserve">Figure 1. Bill depth versus bill length for Adelie, Chinstrap, and Gentoo penguins.</w:t>
+      </w:r>
+    </w:p>
+    <w:bookmarkEnd w:id="33"/>
+    <w:bookmarkStart w:id="37" w:name="figures"/>
+    <w:p>
+      <w:pPr>
+        <w:pStyle w:val="Heading1"/>
+      </w:pPr>
+      <w:r>
+        <w:t xml:space="preserve">Figures</w:t>
+      </w:r>
+    </w:p>
+    <w:p>
+      <w:pPr>
+        <w:pStyle w:val="FirstParagraph"/>
+      </w:pPr>
+      <w:r>
+        <w:drawing>
+          <wp:inline>
+            <wp:extent cx="4620126" cy="3696101"/>
+            <wp:effectExtent b="0" l="0" r="0" t="0"/>
+            <wp:docPr descr="" title="" id="35" name="Picture"/>
+            <a:graphic>
+              <a:graphicData uri="http://schemas.openxmlformats.org/drawingml/2006/picture">
+                <pic:pic>
+                  <pic:nvPicPr>
+                    <pic:cNvPr descr="Boven_Productivity-and-Reproducibility_Manuscript_V0_files/figure-docx/unnamed-chunk-1-1.png" id="36" name="Picture"/>
+                    <pic:cNvPicPr>
+                      <a:picLocks noChangeArrowheads="1" noChangeAspect="1"/>
+                    </pic:cNvPicPr>
+                  </pic:nvPicPr>
+                  <pic:blipFill>
+                    <a:blip r:embed="rId34"/>
+                    <a:stretch>
+                      <a:fillRect/>
+                    </a:stretch>
+                  </pic:blipFill>
+                  <pic:spPr bwMode="auto">
+                    <a:xfrm>
+                      <a:off x="0" y="0"/>
+                      <a:ext cx="4620126" cy="3696101"/>
+                    </a:xfrm>
+                    <a:prstGeom prst="rect">
+                      <a:avLst/>
+                    </a:prstGeom>
+                    <a:noFill/>
+                    <a:ln w="9525">
+                      <a:noFill/>
+                      <a:headEnd/>
+                      <a:tailEnd/>
+                    </a:ln>
+                  </pic:spPr>
+                </pic:pic>
+              </a:graphicData>
+            </a:graphic>
+          </wp:inline>
+        </w:drawing>
+      </w:r>
+    </w:p>
+    <w:p>
+      <w:pPr>
+        <w:pStyle w:val="BodyText"/>
+      </w:pPr>
+      <w:r>
+        <w:t xml:space="preserve">Figure 1.</w:t>
+      </w:r>
+    </w:p>
     <w:bookmarkEnd w:id="37"/>
     <w:sectPr/>
   </w:body>

</xml_diff>